<commit_message>
Signed-off-by: STUDENT Alexandre Francisco <Alexandre.Francisco@students.ittralee.ie>
</commit_message>
<xml_diff>
--- a/Alex/Alexandre Francisco.docx
+++ b/Alex/Alexandre Francisco.docx
@@ -5,6 +5,11 @@
     <w:p>
       <w:r>
         <w:t>Alexandre Francisco</w:t>
+      </w:r>
+    </w:p>
+    <w:p>
+      <w:r>
+        <w:t>aaa</w:t>
       </w:r>
       <w:bookmarkStart w:id="0" w:name="_GoBack"/>
       <w:bookmarkEnd w:id="0"/>

</xml_diff>

<commit_message>
repo Signed-off-by: STUDENT Alexandre Francisco <Alexandre.Francisco@students.ittralee.ie>
</commit_message>
<xml_diff>
--- a/Alex/Alexandre Francisco.docx
+++ b/Alex/Alexandre Francisco.docx
@@ -8,8 +8,18 @@
       </w:r>
     </w:p>
     <w:p>
+      <w:proofErr w:type="spellStart"/>
       <w:r>
-        <w:t>aaa</w:t>
+        <w:t>A</w:t>
+      </w:r>
+      <w:r>
+        <w:t>aa</w:t>
+      </w:r>
+      <w:proofErr w:type="spellEnd"/>
+    </w:p>
+    <w:p>
+      <w:r>
+        <w:t>alex</w:t>
       </w:r>
       <w:bookmarkStart w:id="0" w:name="_GoBack"/>
       <w:bookmarkEnd w:id="0"/>

</xml_diff>